<commit_message>
[23/04] Renomeando o titulo
</commit_message>
<xml_diff>
--- a/templates/declaracao-de-visita.docx
+++ b/templates/declaracao-de-visita.docx
@@ -4,229 +4,22 @@
   <w:body>
     <w:p>
       <w:pPr>
-        <w:pStyle w:val="Corpodetexto"/>
-        <w:spacing w:before="72"/>
-        <w:rPr>
-          <w:rFonts w:ascii="Montserrat" w:hAnsi="Montserrat"/>
-        </w:rPr>
-      </w:pPr>
-    </w:p>
-    <w:p>
-      <w:pPr>
-        <w:pStyle w:val="Ttulo"/>
-        <w:rPr>
-          <w:rFonts w:ascii="Montserrat" w:hAnsi="Montserrat"/>
-          <w:sz w:val="22"/>
-          <w:szCs w:val="22"/>
-        </w:rPr>
-      </w:pPr>
-      <w:r>
-        <w:rPr>
-          <w:rFonts w:ascii="Montserrat" w:hAnsi="Montserrat"/>
-          <w:sz w:val="22"/>
-          <w:szCs w:val="22"/>
-        </w:rPr>
-        <w:t>DECLARAÇÃO</w:t>
-      </w:r>
-      <w:r>
-        <w:rPr>
-          <w:rFonts w:ascii="Montserrat" w:hAnsi="Montserrat"/>
-          <w:spacing w:val="-3"/>
-          <w:sz w:val="22"/>
-          <w:szCs w:val="22"/>
-        </w:rPr>
-        <w:t xml:space="preserve"> </w:t>
-      </w:r>
-      <w:r>
-        <w:rPr>
-          <w:rFonts w:ascii="Montserrat" w:hAnsi="Montserrat"/>
-          <w:sz w:val="22"/>
-          <w:szCs w:val="22"/>
-        </w:rPr>
-        <w:t>DE</w:t>
-      </w:r>
-      <w:r>
-        <w:rPr>
-          <w:rFonts w:ascii="Montserrat" w:hAnsi="Montserrat"/>
-          <w:spacing w:val="-2"/>
-          <w:sz w:val="22"/>
-          <w:szCs w:val="22"/>
-        </w:rPr>
-        <w:t xml:space="preserve"> VISITA</w:t>
-      </w:r>
-    </w:p>
-    <w:p>
-      <w:pPr>
         <w:spacing w:before="188"/>
         <w:ind w:right="141"/>
         <w:jc w:val="center"/>
         <w:rPr>
           <w:rFonts w:ascii="Montserrat" w:hAnsi="Montserrat"/>
-          <w:spacing w:val="-2"/>
+          <w:b/>
+          <w:bCs/>
         </w:rPr>
       </w:pPr>
       <w:r>
         <w:rPr>
           <w:rFonts w:ascii="Montserrat" w:hAnsi="Montserrat"/>
-        </w:rPr>
-        <w:t>(Arts</w:t>
-      </w:r>
-      <w:r>
-        <w:rPr>
-          <w:rFonts w:ascii="Montserrat" w:hAnsi="Montserrat"/>
-          <w:spacing w:val="-4"/>
-        </w:rPr>
-        <w:t xml:space="preserve"> </w:t>
-      </w:r>
-      <w:r>
-        <w:rPr>
-          <w:rFonts w:ascii="Montserrat" w:hAnsi="Montserrat"/>
-        </w:rPr>
-        <w:t>722</w:t>
-      </w:r>
-      <w:r>
-        <w:rPr>
-          <w:rFonts w:ascii="Montserrat" w:hAnsi="Montserrat"/>
-          <w:spacing w:val="-4"/>
-        </w:rPr>
-        <w:t xml:space="preserve"> </w:t>
-      </w:r>
-      <w:r>
-        <w:rPr>
-          <w:rFonts w:ascii="Montserrat" w:hAnsi="Montserrat"/>
-        </w:rPr>
-        <w:t>e</w:t>
-      </w:r>
-      <w:r>
-        <w:rPr>
-          <w:rFonts w:ascii="Montserrat" w:hAnsi="Montserrat"/>
-          <w:spacing w:val="-4"/>
-        </w:rPr>
-        <w:t xml:space="preserve"> </w:t>
-      </w:r>
-      <w:r>
-        <w:rPr>
-          <w:rFonts w:ascii="Montserrat" w:hAnsi="Montserrat"/>
-        </w:rPr>
-        <w:t>729</w:t>
-      </w:r>
-      <w:r>
-        <w:rPr>
-          <w:rFonts w:ascii="Montserrat" w:hAnsi="Montserrat"/>
-          <w:spacing w:val="-4"/>
-        </w:rPr>
-        <w:t xml:space="preserve"> </w:t>
-      </w:r>
-      <w:r>
-        <w:rPr>
-          <w:rFonts w:ascii="Montserrat" w:hAnsi="Montserrat"/>
-        </w:rPr>
-        <w:t>do</w:t>
-      </w:r>
-      <w:r>
-        <w:rPr>
-          <w:rFonts w:ascii="Montserrat" w:hAnsi="Montserrat"/>
-          <w:spacing w:val="-3"/>
-        </w:rPr>
-        <w:t xml:space="preserve"> </w:t>
-      </w:r>
-      <w:r>
-        <w:rPr>
-          <w:rFonts w:ascii="Montserrat" w:hAnsi="Montserrat"/>
-        </w:rPr>
-        <w:t>Código</w:t>
-      </w:r>
-      <w:r>
-        <w:rPr>
-          <w:rFonts w:ascii="Montserrat" w:hAnsi="Montserrat"/>
-          <w:spacing w:val="-2"/>
-        </w:rPr>
-        <w:t xml:space="preserve"> </w:t>
-      </w:r>
-      <w:r>
-        <w:rPr>
-          <w:rFonts w:ascii="Montserrat" w:hAnsi="Montserrat"/>
-        </w:rPr>
-        <w:t>Civil</w:t>
-      </w:r>
-      <w:r>
-        <w:rPr>
-          <w:rFonts w:ascii="Montserrat" w:hAnsi="Montserrat"/>
-          <w:spacing w:val="-4"/>
-        </w:rPr>
-        <w:t xml:space="preserve"> </w:t>
-      </w:r>
-      <w:r>
-        <w:rPr>
-          <w:rFonts w:ascii="Montserrat" w:hAnsi="Montserrat"/>
-        </w:rPr>
-        <w:t>c/c</w:t>
-      </w:r>
-      <w:r>
-        <w:rPr>
-          <w:rFonts w:ascii="Montserrat" w:hAnsi="Montserrat"/>
-          <w:spacing w:val="-4"/>
-        </w:rPr>
-        <w:t xml:space="preserve"> </w:t>
-      </w:r>
-      <w:r>
-        <w:rPr>
-          <w:rFonts w:ascii="Montserrat" w:hAnsi="Montserrat"/>
-        </w:rPr>
-        <w:t>Art.</w:t>
-      </w:r>
-      <w:r>
-        <w:rPr>
-          <w:rFonts w:ascii="Montserrat" w:hAnsi="Montserrat"/>
-          <w:spacing w:val="-3"/>
-        </w:rPr>
-        <w:t xml:space="preserve"> </w:t>
-      </w:r>
-      <w:r>
-        <w:rPr>
-          <w:rFonts w:ascii="Montserrat" w:hAnsi="Montserrat"/>
-        </w:rPr>
-        <w:t>20</w:t>
-      </w:r>
-      <w:r>
-        <w:rPr>
-          <w:rFonts w:ascii="Montserrat" w:hAnsi="Montserrat"/>
-          <w:spacing w:val="-4"/>
-        </w:rPr>
-        <w:t xml:space="preserve"> </w:t>
-      </w:r>
-      <w:r>
-        <w:rPr>
-          <w:rFonts w:ascii="Montserrat" w:hAnsi="Montserrat"/>
-        </w:rPr>
-        <w:t>da</w:t>
-      </w:r>
-      <w:r>
-        <w:rPr>
-          <w:rFonts w:ascii="Montserrat" w:hAnsi="Montserrat"/>
-          <w:spacing w:val="-3"/>
-        </w:rPr>
-        <w:t xml:space="preserve"> </w:t>
-      </w:r>
-      <w:r>
-        <w:rPr>
-          <w:rFonts w:ascii="Montserrat" w:hAnsi="Montserrat"/>
-        </w:rPr>
-        <w:t>Lei</w:t>
-      </w:r>
-      <w:r>
-        <w:rPr>
-          <w:rFonts w:ascii="Montserrat" w:hAnsi="Montserrat"/>
-          <w:spacing w:val="-4"/>
-        </w:rPr>
-        <w:t xml:space="preserve"> </w:t>
-      </w:r>
-      <w:r>
-        <w:rPr>
-          <w:rFonts w:ascii="Montserrat" w:hAnsi="Montserrat"/>
-          <w:spacing w:val="-2"/>
-        </w:rPr>
-        <w:t>n°6.530/78)</w:t>
+          <w:b/>
+          <w:bCs/>
+        </w:rPr>
+        <w:t>AVALIAÇÃO DE EXPERIÊNCIA DO CLIENTE</w:t>
       </w:r>
     </w:p>
     <w:p>

</xml_diff>